<commit_message>
CSS Media Queries exercises
</commit_message>
<xml_diff>
--- a/07 - Media Queries/01 - Exercises/07.Media-Queries-Exercise.docx
+++ b/07 - Media Queries/01 - Exercises/07.Media-Queries-Exercise.docx
@@ -89,7 +89,19 @@
           <w:rPr>
             <w:rStyle w:val="Hyperlink"/>
           </w:rPr>
-          <w:t>https://judge.softuni.bg/Contests/1239/Media-Queries</w:t>
+          <w:t>https://judge.softuni.bg/Conte</w:t>
+        </w:r>
+        <w:r>
+          <w:rPr>
+            <w:rStyle w:val="Hyperlink"/>
+          </w:rPr>
+          <w:t>s</w:t>
+        </w:r>
+        <w:r>
+          <w:rPr>
+            <w:rStyle w:val="Hyperlink"/>
+          </w:rPr>
+          <w:t>ts/1239/Media-Queries</w:t>
         </w:r>
       </w:hyperlink>
       <w:r>
@@ -563,21 +575,12 @@
         </w:rPr>
         <w:t>with class </w:t>
       </w:r>
-      <w:proofErr w:type="spellStart"/>
       <w:r>
         <w:rPr>
           <w:rStyle w:val="CodeChar"/>
           <w:lang w:val="en-US"/>
         </w:rPr>
-        <w:t>mq</w:t>
-      </w:r>
-      <w:proofErr w:type="spellEnd"/>
-      <w:r>
-        <w:rPr>
-          <w:rStyle w:val="CodeChar"/>
-          <w:lang w:val="en-US"/>
-        </w:rPr>
-        <w:t>-width</w:t>
+        <w:t>mq-width</w:t>
       </w:r>
       <w:r>
         <w:rPr>
@@ -800,21 +803,12 @@
         </w:rPr>
         <w:t>with class </w:t>
       </w:r>
-      <w:proofErr w:type="spellStart"/>
       <w:r>
         <w:rPr>
           <w:rStyle w:val="CodeChar"/>
           <w:lang w:val="en-US"/>
         </w:rPr>
-        <w:t>mq</w:t>
-      </w:r>
-      <w:proofErr w:type="spellEnd"/>
-      <w:r>
-        <w:rPr>
-          <w:rStyle w:val="CodeChar"/>
-          <w:lang w:val="en-US"/>
-        </w:rPr>
-        <w:t>-height</w:t>
+        <w:t>mq-height</w:t>
       </w:r>
       <w:r>
         <w:rPr>
@@ -1009,7 +1003,6 @@
         </w:rPr>
         <w:t>with class </w:t>
       </w:r>
-      <w:proofErr w:type="spellStart"/>
       <w:r>
         <w:rPr>
           <w:rStyle w:val="CodeChar"/>
@@ -1017,7 +1010,6 @@
         </w:rPr>
         <w:t>mq-ar</w:t>
       </w:r>
-      <w:proofErr w:type="spellEnd"/>
       <w:r>
         <w:rPr>
           <w:rFonts w:asciiTheme="minorHAnsi" w:hAnsiTheme="minorHAnsi" w:cstheme="minorHAnsi"/>
@@ -1103,7 +1095,7 @@
         <w:t xml:space="preserve"> </w:t>
       </w:r>
       <w:r>
-        <w:t>file from previous homework’s with Media Queries. Create the following page for different screen sizes:</w:t>
+        <w:t>file from previous homeworks with Media Queries. Create the following page for different screen sizes:</w:t>
       </w:r>
     </w:p>
     <w:p>
@@ -1936,15 +1928,7 @@
         <w:t>folder</w:t>
       </w:r>
       <w:r>
-        <w:t xml:space="preserve"> for different screen </w:t>
-      </w:r>
-      <w:proofErr w:type="gramStart"/>
-      <w:r>
-        <w:t>sizes</w:t>
-      </w:r>
-      <w:proofErr w:type="gramEnd"/>
-      <w:r>
-        <w:t xml:space="preserve"> view</w:t>
+        <w:t xml:space="preserve"> for different screen sizes view</w:t>
       </w:r>
     </w:p>
     <w:p>
@@ -2368,15 +2352,7 @@
         <w:t>folder</w:t>
       </w:r>
       <w:r>
-        <w:t xml:space="preserve"> for different screen </w:t>
-      </w:r>
-      <w:proofErr w:type="gramStart"/>
-      <w:r>
-        <w:t>sizes</w:t>
-      </w:r>
-      <w:proofErr w:type="gramEnd"/>
-      <w:r>
-        <w:t xml:space="preserve"> view</w:t>
+        <w:t xml:space="preserve"> for different screen sizes view</w:t>
       </w:r>
     </w:p>
     <w:p>
@@ -2900,15 +2876,7 @@
         <w:t>folder</w:t>
       </w:r>
       <w:r>
-        <w:t xml:space="preserve"> for different screen </w:t>
-      </w:r>
-      <w:proofErr w:type="gramStart"/>
-      <w:r>
-        <w:t>sizes</w:t>
-      </w:r>
-      <w:proofErr w:type="gramEnd"/>
-      <w:r>
-        <w:t xml:space="preserve"> view</w:t>
+        <w:t xml:space="preserve"> for different screen sizes view</w:t>
       </w:r>
     </w:p>
     <w:p>
@@ -3027,7 +2995,6 @@
         </w:rPr>
         <w:t>Add icons to the input fields using </w:t>
       </w:r>
-      <w:proofErr w:type="spellStart"/>
       <w:r>
         <w:rPr>
           <w:rFonts w:eastAsia="Times New Roman" w:cstheme="minorHAnsi"/>
@@ -3039,7 +3006,6 @@
         </w:rPr>
         <w:t>FontAwesome</w:t>
       </w:r>
-      <w:proofErr w:type="spellEnd"/>
     </w:p>
     <w:p>
       <w:pPr>
@@ -3425,7 +3391,29 @@
             <w:u w:val="single"/>
             <w:lang w:val="en-US"/>
           </w:rPr>
-          <w:t>here</w:t>
+          <w:t>he</w:t>
+        </w:r>
+        <w:r>
+          <w:rPr>
+            <w:rFonts w:asciiTheme="minorHAnsi" w:hAnsiTheme="minorHAnsi" w:cstheme="minorHAnsi"/>
+            <w:color w:val="4F81BD" w:themeColor="accent1"/>
+            <w:sz w:val="22"/>
+            <w:szCs w:val="22"/>
+            <w:u w:val="single"/>
+            <w:lang w:val="en-US"/>
+          </w:rPr>
+          <w:t>r</w:t>
+        </w:r>
+        <w:r>
+          <w:rPr>
+            <w:rFonts w:asciiTheme="minorHAnsi" w:hAnsiTheme="minorHAnsi" w:cstheme="minorHAnsi"/>
+            <w:color w:val="4F81BD" w:themeColor="accent1"/>
+            <w:sz w:val="22"/>
+            <w:szCs w:val="22"/>
+            <w:u w:val="single"/>
+            <w:lang w:val="en-US"/>
+          </w:rPr>
+          <w:t>e</w:t>
         </w:r>
       </w:hyperlink>
     </w:p>
@@ -3454,21 +3442,12 @@
         </w:rPr>
         <w:t>Use </w:t>
       </w:r>
-      <w:proofErr w:type="spellStart"/>
       <w:r>
         <w:rPr>
           <w:rStyle w:val="CodeChar"/>
           <w:lang w:val="en-US"/>
         </w:rPr>
-        <w:t>rgb</w:t>
-      </w:r>
-      <w:proofErr w:type="spellEnd"/>
-      <w:r>
-        <w:rPr>
-          <w:rStyle w:val="CodeChar"/>
-          <w:lang w:val="en-US"/>
-        </w:rPr>
-        <w:t>(238, 238, 238)</w:t>
+        <w:t>rgb(238, 238, 238)</w:t>
       </w:r>
       <w:r>
         <w:rPr>
@@ -3517,21 +3496,12 @@
         </w:rPr>
         <w:t>Use </w:t>
       </w:r>
-      <w:proofErr w:type="spellStart"/>
       <w:r>
         <w:rPr>
           <w:rStyle w:val="CodeChar"/>
           <w:lang w:val="en-US"/>
         </w:rPr>
-        <w:t>rgb</w:t>
-      </w:r>
-      <w:proofErr w:type="spellEnd"/>
-      <w:r>
-        <w:rPr>
-          <w:rStyle w:val="CodeChar"/>
-          <w:lang w:val="en-US"/>
-        </w:rPr>
-        <w:t>(255, 255, 255)</w:t>
+        <w:t>rgb(255, 255, 255)</w:t>
       </w:r>
       <w:r>
         <w:rPr>
@@ -3580,21 +3550,12 @@
         </w:rPr>
         <w:t>Use </w:t>
       </w:r>
-      <w:proofErr w:type="spellStart"/>
       <w:r>
         <w:rPr>
           <w:rStyle w:val="CodeChar"/>
           <w:lang w:val="en-US"/>
         </w:rPr>
-        <w:t>rgb</w:t>
-      </w:r>
-      <w:proofErr w:type="spellEnd"/>
-      <w:r>
-        <w:rPr>
-          <w:rStyle w:val="CodeChar"/>
-          <w:lang w:val="en-US"/>
-        </w:rPr>
-        <w:t>(0, 153, 0)</w:t>
+        <w:t>rgb(0, 153, 0)</w:t>
       </w:r>
       <w:r>
         <w:rPr>
@@ -3778,7 +3739,7 @@
         <w:rPr>
           <w:rFonts w:eastAsia="Times New Roman" w:cstheme="minorHAnsi"/>
           <w:color w:val="000000"/>
-          <w:lang w:val="bg-BG" w:eastAsia="en-GB"/>
+          <w:lang w:eastAsia="en-GB"/>
         </w:rPr>
       </w:pPr>
       <w:r>
@@ -3879,15 +3840,7 @@
         <w:t>folder</w:t>
       </w:r>
       <w:r>
-        <w:t xml:space="preserve"> for different screen </w:t>
-      </w:r>
-      <w:proofErr w:type="gramStart"/>
-      <w:r>
-        <w:t>sizes</w:t>
-      </w:r>
-      <w:proofErr w:type="gramEnd"/>
-      <w:r>
-        <w:t xml:space="preserve"> view</w:t>
+        <w:t xml:space="preserve"> for different screen sizes view</w:t>
       </w:r>
     </w:p>
     <w:p>
@@ -4477,15 +4430,7 @@
         <w:t>folder</w:t>
       </w:r>
       <w:r>
-        <w:t xml:space="preserve"> for different screen </w:t>
-      </w:r>
-      <w:proofErr w:type="gramStart"/>
-      <w:r>
-        <w:t>sizes</w:t>
-      </w:r>
-      <w:proofErr w:type="gramEnd"/>
-      <w:r>
-        <w:t xml:space="preserve"> view</w:t>
+        <w:t xml:space="preserve"> for different screen sizes view</w:t>
       </w:r>
     </w:p>
     <w:p>
@@ -4815,15 +4760,7 @@
         <w:t>folder</w:t>
       </w:r>
       <w:r>
-        <w:t xml:space="preserve"> for different screen </w:t>
-      </w:r>
-      <w:proofErr w:type="gramStart"/>
-      <w:r>
-        <w:t>sizes</w:t>
-      </w:r>
-      <w:proofErr w:type="gramEnd"/>
-      <w:r>
-        <w:t xml:space="preserve"> view</w:t>
+        <w:t xml:space="preserve"> for different screen sizes view</w:t>
       </w:r>
     </w:p>
     <w:p>
@@ -5002,21 +4939,12 @@
         </w:rPr>
         <w:t>Border color - </w:t>
       </w:r>
-      <w:proofErr w:type="spellStart"/>
       <w:r>
         <w:rPr>
           <w:rStyle w:val="CodeChar"/>
           <w:lang w:eastAsia="en-GB"/>
         </w:rPr>
-        <w:t>rgb</w:t>
-      </w:r>
-      <w:proofErr w:type="spellEnd"/>
-      <w:r>
-        <w:rPr>
-          <w:rStyle w:val="CodeChar"/>
-          <w:lang w:eastAsia="en-GB"/>
-        </w:rPr>
-        <w:t>(153, 153, 153)</w:t>
+        <w:t>rgb(153, 153, 153)</w:t>
       </w:r>
     </w:p>
     <w:p>
@@ -5634,21 +5562,12 @@
                             </w:rPr>
                             <w:t xml:space="preserve">© </w:t>
                           </w:r>
-                          <w:proofErr w:type="spellStart"/>
                           <w:r>
                             <w:rPr>
                               <w:sz w:val="17"/>
                               <w:szCs w:val="17"/>
                             </w:rPr>
-                            <w:t>SoftUni</w:t>
-                          </w:r>
-                          <w:proofErr w:type="spellEnd"/>
-                          <w:r>
-                            <w:rPr>
-                              <w:sz w:val="17"/>
-                              <w:szCs w:val="17"/>
-                            </w:rPr>
-                            <w:t xml:space="preserve"> – </w:t>
+                            <w:t xml:space="preserve">SoftUni – </w:t>
                           </w:r>
                           <w:hyperlink r:id="rId1" w:history="1">
                             <w:r>
@@ -6519,7 +6438,7 @@
                           <wp:extent cx="180000" cy="180000"/>
                           <wp:effectExtent l="0" t="0" r="0" b="0"/>
                           <wp:docPr id="3" name="Picture 3">
-                            <a:hlinkClick xmlns:a="http://schemas.openxmlformats.org/drawingml/2006/main" r:id="rId2"/>
+                            <a:hlinkClick xmlns:a="http://schemas.openxmlformats.org/drawingml/2006/main" r:id="rId22"/>
                           </wp:docPr>
                           <wp:cNvGraphicFramePr>
                             <a:graphicFrameLocks xmlns:a="http://schemas.openxmlformats.org/drawingml/2006/main" noChangeAspect="1"/>
@@ -6529,14 +6448,14 @@
                               <pic:pic xmlns:pic="http://schemas.openxmlformats.org/drawingml/2006/picture">
                                 <pic:nvPicPr>
                                   <pic:cNvPr id="3" name="Picture 3">
-                                    <a:hlinkClick r:id="rId2"/>
+                                    <a:hlinkClick r:id="rId22"/>
                                   </pic:cNvPr>
                                   <pic:cNvPicPr>
                                     <a:picLocks noChangeAspect="1" noChangeArrowheads="1"/>
                                   </pic:cNvPicPr>
                                 </pic:nvPicPr>
                                 <pic:blipFill>
-                                  <a:blip r:embed="rId3">
+                                  <a:blip r:embed="rId23">
                                     <a:extLst>
                                       <a:ext uri="{28A0092B-C50C-407E-A947-70E740481C1C}">
                                         <a14:useLocalDpi xmlns:a14="http://schemas.microsoft.com/office/drawing/2010/main" val="0"/>
@@ -6585,7 +6504,7 @@
                           <wp:extent cx="180000" cy="180000"/>
                           <wp:effectExtent l="0" t="0" r="0" b="0"/>
                           <wp:docPr id="2" name="Picture 2">
-                            <a:hlinkClick xmlns:a="http://schemas.openxmlformats.org/drawingml/2006/main" r:id="rId4"/>
+                            <a:hlinkClick xmlns:a="http://schemas.openxmlformats.org/drawingml/2006/main" r:id="rId24"/>
                           </wp:docPr>
                           <wp:cNvGraphicFramePr>
                             <a:graphicFrameLocks xmlns:a="http://schemas.openxmlformats.org/drawingml/2006/main" noChangeAspect="1"/>
@@ -6595,14 +6514,14 @@
                               <pic:pic xmlns:pic="http://schemas.openxmlformats.org/drawingml/2006/picture">
                                 <pic:nvPicPr>
                                   <pic:cNvPr id="2" name="Picture 2">
-                                    <a:hlinkClick r:id="rId4"/>
+                                    <a:hlinkClick r:id="rId24"/>
                                   </pic:cNvPr>
                                   <pic:cNvPicPr>
                                     <a:picLocks noChangeAspect="1" noChangeArrowheads="1"/>
                                   </pic:cNvPicPr>
                                 </pic:nvPicPr>
                                 <pic:blipFill>
-                                  <a:blip r:embed="rId5">
+                                  <a:blip r:embed="rId25">
                                     <a:extLst>
                                       <a:ext uri="{28A0092B-C50C-407E-A947-70E740481C1C}">
                                         <a14:useLocalDpi xmlns:a14="http://schemas.microsoft.com/office/drawing/2010/main" val="0"/>
@@ -6651,7 +6570,7 @@
                           <wp:extent cx="180000" cy="180000"/>
                           <wp:effectExtent l="0" t="0" r="0" b="0"/>
                           <wp:docPr id="5" name="Picture 5" title="Software University @ Facebook">
-                            <a:hlinkClick xmlns:a="http://schemas.openxmlformats.org/drawingml/2006/main" r:id="rId6"/>
+                            <a:hlinkClick xmlns:a="http://schemas.openxmlformats.org/drawingml/2006/main" r:id="rId26"/>
                           </wp:docPr>
                           <wp:cNvGraphicFramePr>
                             <a:graphicFrameLocks xmlns:a="http://schemas.openxmlformats.org/drawingml/2006/main" noChangeAspect="1"/>
@@ -6661,12 +6580,12 @@
                               <pic:pic xmlns:pic="http://schemas.openxmlformats.org/drawingml/2006/picture">
                                 <pic:nvPicPr>
                                   <pic:cNvPr id="5" name="Picture 5" title="Software University @ Facebook">
-                                    <a:hlinkClick r:id="rId6"/>
+                                    <a:hlinkClick r:id="rId26"/>
                                   </pic:cNvPr>
                                   <pic:cNvPicPr/>
                                 </pic:nvPicPr>
                                 <pic:blipFill>
-                                  <a:blip r:embed="rId7"/>
+                                  <a:blip r:embed="rId27"/>
                                   <a:stretch>
                                     <a:fillRect/>
                                   </a:stretch>
@@ -6704,7 +6623,7 @@
                           <wp:extent cx="180000" cy="180000"/>
                           <wp:effectExtent l="0" t="0" r="0" b="0"/>
                           <wp:docPr id="20" name="Picture 20">
-                            <a:hlinkClick xmlns:a="http://schemas.openxmlformats.org/drawingml/2006/main" r:id="rId8"/>
+                            <a:hlinkClick xmlns:a="http://schemas.openxmlformats.org/drawingml/2006/main" r:id="rId28"/>
                           </wp:docPr>
                           <wp:cNvGraphicFramePr>
                             <a:graphicFrameLocks xmlns:a="http://schemas.openxmlformats.org/drawingml/2006/main" noChangeAspect="1"/>
@@ -6714,20 +6633,20 @@
                               <pic:pic xmlns:pic="http://schemas.openxmlformats.org/drawingml/2006/picture">
                                 <pic:nvPicPr>
                                   <pic:cNvPr id="20" name="Picture 20">
-                                    <a:hlinkClick r:id="rId8"/>
+                                    <a:hlinkClick r:id="rId28"/>
                                   </pic:cNvPr>
                                   <pic:cNvPicPr>
                                     <a:picLocks noChangeAspect="1" noChangeArrowheads="1"/>
                                   </pic:cNvPicPr>
                                 </pic:nvPicPr>
                                 <pic:blipFill>
-                                  <a:blip r:embed="rId9">
+                                  <a:blip r:embed="rId29">
                                     <a:extLst>
                                       <a:ext uri="{28A0092B-C50C-407E-A947-70E740481C1C}">
                                         <a14:useLocalDpi xmlns:a14="http://schemas.microsoft.com/office/drawing/2010/main" val="0"/>
                                       </a:ext>
                                       <a:ext uri="{837473B0-CC2E-450A-ABE3-18F120FF3D39}">
-                                        <a1611:picAttrSrcUrl xmlns:a1611="http://schemas.microsoft.com/office/drawing/2016/11/main" r:id="rId10"/>
+                                        <a1611:picAttrSrcUrl xmlns:a1611="http://schemas.microsoft.com/office/drawing/2016/11/main" r:id="rId30"/>
                                       </a:ext>
                                     </a:extLst>
                                   </a:blip>
@@ -6773,7 +6692,7 @@
                           <wp:extent cx="180000" cy="180000"/>
                           <wp:effectExtent l="0" t="0" r="0" b="0"/>
                           <wp:docPr id="7" name="Picture 7" title="Software University @ Twitter">
-                            <a:hlinkClick xmlns:a="http://schemas.openxmlformats.org/drawingml/2006/main" r:id="rId11"/>
+                            <a:hlinkClick xmlns:a="http://schemas.openxmlformats.org/drawingml/2006/main" r:id="rId31"/>
                           </wp:docPr>
                           <wp:cNvGraphicFramePr>
                             <a:graphicFrameLocks xmlns:a="http://schemas.openxmlformats.org/drawingml/2006/main" noChangeAspect="1"/>
@@ -6783,12 +6702,12 @@
                               <pic:pic xmlns:pic="http://schemas.openxmlformats.org/drawingml/2006/picture">
                                 <pic:nvPicPr>
                                   <pic:cNvPr id="7" name="Picture 7" title="Software University @ Twitter">
-                                    <a:hlinkClick r:id="rId11"/>
+                                    <a:hlinkClick r:id="rId31"/>
                                   </pic:cNvPr>
                                   <pic:cNvPicPr/>
                                 </pic:nvPicPr>
                                 <pic:blipFill>
-                                  <a:blip r:embed="rId12"/>
+                                  <a:blip r:embed="rId32"/>
                                   <a:stretch>
                                     <a:fillRect/>
                                   </a:stretch>
@@ -6826,7 +6745,7 @@
                           <wp:extent cx="180000" cy="180000"/>
                           <wp:effectExtent l="0" t="0" r="0" b="0"/>
                           <wp:docPr id="17" name="Picture 17" title="Software University @ YouTube">
-                            <a:hlinkClick xmlns:a="http://schemas.openxmlformats.org/drawingml/2006/main" r:id="rId13"/>
+                            <a:hlinkClick xmlns:a="http://schemas.openxmlformats.org/drawingml/2006/main" r:id="rId33"/>
                           </wp:docPr>
                           <wp:cNvGraphicFramePr>
                             <a:graphicFrameLocks xmlns:a="http://schemas.openxmlformats.org/drawingml/2006/main" noChangeAspect="1"/>
@@ -6836,12 +6755,12 @@
                               <pic:pic xmlns:pic="http://schemas.openxmlformats.org/drawingml/2006/picture">
                                 <pic:nvPicPr>
                                   <pic:cNvPr id="17" name="Picture 17" title="Software University @ YouTube">
-                                    <a:hlinkClick r:id="rId13"/>
+                                    <a:hlinkClick r:id="rId33"/>
                                   </pic:cNvPr>
                                   <pic:cNvPicPr/>
                                 </pic:nvPicPr>
                                 <pic:blipFill>
-                                  <a:blip r:embed="rId14"/>
+                                  <a:blip r:embed="rId34"/>
                                   <a:stretch>
                                     <a:fillRect/>
                                   </a:stretch>
@@ -6879,7 +6798,7 @@
                           <wp:extent cx="180000" cy="180000"/>
                           <wp:effectExtent l="0" t="0" r="0" b="0"/>
                           <wp:docPr id="21" name="Picture 21">
-                            <a:hlinkClick xmlns:a="http://schemas.openxmlformats.org/drawingml/2006/main" r:id="rId15"/>
+                            <a:hlinkClick xmlns:a="http://schemas.openxmlformats.org/drawingml/2006/main" r:id="rId35"/>
                           </wp:docPr>
                           <wp:cNvGraphicFramePr>
                             <a:graphicFrameLocks xmlns:a="http://schemas.openxmlformats.org/drawingml/2006/main" noChangeAspect="1"/>
@@ -6889,14 +6808,14 @@
                               <pic:pic xmlns:pic="http://schemas.openxmlformats.org/drawingml/2006/picture">
                                 <pic:nvPicPr>
                                   <pic:cNvPr id="21" name="Picture 21">
-                                    <a:hlinkClick r:id="rId15"/>
+                                    <a:hlinkClick r:id="rId35"/>
                                   </pic:cNvPr>
                                   <pic:cNvPicPr>
                                     <a:picLocks noChangeAspect="1" noChangeArrowheads="1"/>
                                   </pic:cNvPicPr>
                                 </pic:nvPicPr>
                                 <pic:blipFill rotWithShape="1">
-                                  <a:blip r:embed="rId16">
+                                  <a:blip r:embed="rId36">
                                     <a:extLst>
                                       <a:ext uri="{28A0092B-C50C-407E-A947-70E740481C1C}">
                                         <a14:useLocalDpi xmlns:a14="http://schemas.microsoft.com/office/drawing/2010/main" val="0"/>
@@ -6948,7 +6867,7 @@
                           <wp:extent cx="180000" cy="180000"/>
                           <wp:effectExtent l="0" t="0" r="0" b="0"/>
                           <wp:docPr id="22" name="Picture 22">
-                            <a:hlinkClick xmlns:a="http://schemas.openxmlformats.org/drawingml/2006/main" r:id="rId17"/>
+                            <a:hlinkClick xmlns:a="http://schemas.openxmlformats.org/drawingml/2006/main" r:id="rId37"/>
                           </wp:docPr>
                           <wp:cNvGraphicFramePr>
                             <a:graphicFrameLocks xmlns:a="http://schemas.openxmlformats.org/drawingml/2006/main" noChangeAspect="1"/>
@@ -6958,14 +6877,14 @@
                               <pic:pic xmlns:pic="http://schemas.openxmlformats.org/drawingml/2006/picture">
                                 <pic:nvPicPr>
                                   <pic:cNvPr id="22" name="Picture 22">
-                                    <a:hlinkClick r:id="rId17"/>
+                                    <a:hlinkClick r:id="rId37"/>
                                   </pic:cNvPr>
                                   <pic:cNvPicPr>
                                     <a:picLocks noChangeAspect="1" noChangeArrowheads="1"/>
                                   </pic:cNvPicPr>
                                 </pic:nvPicPr>
                                 <pic:blipFill>
-                                  <a:blip r:embed="rId18">
+                                  <a:blip r:embed="rId38">
                                     <a:extLst>
                                       <a:ext uri="{28A0092B-C50C-407E-A947-70E740481C1C}">
                                         <a14:useLocalDpi xmlns:a14="http://schemas.microsoft.com/office/drawing/2010/main" val="0"/>
@@ -7014,7 +6933,7 @@
                           <wp:extent cx="180000" cy="180000"/>
                           <wp:effectExtent l="0" t="0" r="0" b="0"/>
                           <wp:docPr id="23" name="Picture 23" title="Software University: Email Us">
-                            <a:hlinkClick xmlns:a="http://schemas.openxmlformats.org/drawingml/2006/main" r:id="rId19"/>
+                            <a:hlinkClick xmlns:a="http://schemas.openxmlformats.org/drawingml/2006/main" r:id="rId39"/>
                           </wp:docPr>
                           <wp:cNvGraphicFramePr>
                             <a:graphicFrameLocks xmlns:a="http://schemas.openxmlformats.org/drawingml/2006/main" noChangeAspect="1"/>
@@ -7024,12 +6943,12 @@
                               <pic:pic xmlns:pic="http://schemas.openxmlformats.org/drawingml/2006/picture">
                                 <pic:nvPicPr>
                                   <pic:cNvPr id="23" name="Picture 23" title="Software University: Email Us">
-                                    <a:hlinkClick r:id="rId19"/>
+                                    <a:hlinkClick r:id="rId39"/>
                                   </pic:cNvPr>
                                   <pic:cNvPicPr/>
                                 </pic:nvPicPr>
                                 <pic:blipFill>
-                                  <a:blip r:embed="rId20"/>
+                                  <a:blip r:embed="rId40"/>
                                   <a:stretch>
                                     <a:fillRect/>
                                   </a:stretch>
@@ -7091,7 +7010,7 @@
                   </pic:cNvPicPr>
                 </pic:nvPicPr>
                 <pic:blipFill>
-                  <a:blip r:embed="rId22">
+                  <a:blip r:embed="rId41">
                     <a:extLst>
                       <a:ext uri="{28A0092B-C50C-407E-A947-70E740481C1C}">
                         <a14:useLocalDpi xmlns:a14="http://schemas.microsoft.com/office/drawing/2010/main" val="0"/>

</xml_diff>